<commit_message>
Inserimento nel system design del punto 7: COntrollo softwqare globale
</commit_message>
<xml_diff>
--- a/Deliverables/SystemDesign_GAP.docx
+++ b/Deliverables/SystemDesign_GAP.docx
@@ -1889,7 +1889,6 @@
         </w:rPr>
         <w:t xml:space="preserve">2 Decomposizione sistema in </w:t>
       </w:r>
-      <w:proofErr w:type="spellStart"/>
       <w:r>
         <w:rPr>
           <w:b/>
@@ -1897,9 +1896,8 @@
           <w:sz w:val="32"/>
           <w:szCs w:val="32"/>
         </w:rPr>
-        <w:t>sosttosistemi</w:t>
-      </w:r>
-      <w:proofErr w:type="spellEnd"/>
+        <w:t>sottosistemi</w:t>
+      </w:r>
     </w:p>
     <w:p>
       <w:pPr>
@@ -2024,6 +2022,7 @@
           </w:tcPr>
           <w:p>
             <w:pPr>
+              <w:jc w:val="center"/>
               <w:rPr>
                 <w:b/>
                 <w:bCs/>
@@ -2041,7 +2040,17 @@
                 <w:szCs w:val="32"/>
               </w:rPr>
               <w:lastRenderedPageBreak/>
-              <w:t>Gestione Utente</w:t>
+              <w:t xml:space="preserve">Gestione </w:t>
+            </w:r>
+            <w:r>
+              <w:rPr>
+                <w:b/>
+                <w:bCs/>
+                <w:color w:val="4472C4" w:themeColor="accent1"/>
+                <w:sz w:val="32"/>
+                <w:szCs w:val="32"/>
+              </w:rPr>
+              <w:t>Utente</w:t>
             </w:r>
           </w:p>
         </w:tc>
@@ -2074,6 +2083,7 @@
           </w:tcPr>
           <w:p>
             <w:pPr>
+              <w:jc w:val="center"/>
               <w:rPr>
                 <w:b/>
                 <w:bCs/>
@@ -2140,6 +2150,7 @@
           </w:tcPr>
           <w:p>
             <w:pPr>
+              <w:jc w:val="center"/>
               <w:rPr>
                 <w:b/>
                 <w:bCs/>
@@ -2213,6 +2224,7 @@
           </w:tcPr>
           <w:p>
             <w:pPr>
+              <w:jc w:val="center"/>
               <w:rPr>
                 <w:b/>
                 <w:bCs/>
@@ -2266,7 +2278,21 @@
                 <w:sz w:val="28"/>
                 <w:szCs w:val="28"/>
               </w:rPr>
-              <w:t xml:space="preserve"> completa ordine, aggiungi carta di pagamento, visualizza tutti gli ordini.</w:t>
+              <w:t xml:space="preserve"> completa ordine, aggiungi carta di pagamento, visualizza ordin</w:t>
+            </w:r>
+            <w:r>
+              <w:rPr>
+                <w:sz w:val="28"/>
+                <w:szCs w:val="28"/>
+              </w:rPr>
+              <w:t>e, visualizza ordini</w:t>
+            </w:r>
+            <w:r>
+              <w:rPr>
+                <w:sz w:val="28"/>
+                <w:szCs w:val="28"/>
+              </w:rPr>
+              <w:t>.</w:t>
             </w:r>
           </w:p>
         </w:tc>
@@ -2381,7 +2407,7 @@
           <v:shape id="_x0000_i1026" type="#_x0000_t75" style="width:481.5pt;height:200.25pt" o:ole="">
             <v:imagedata r:id="rId8" o:title=""/>
           </v:shape>
-          <o:OLEObject Type="Embed" ProgID="Paint.Picture" ShapeID="_x0000_i1026" DrawAspect="Content" ObjectID="_1700071858" r:id="rId9"/>
+          <o:OLEObject Type="Embed" ProgID="Paint.Picture" ShapeID="_x0000_i1026" DrawAspect="Content" ObjectID="_1700078194" r:id="rId9"/>
         </w:object>
       </w:r>
     </w:p>
@@ -2531,15 +2557,15 @@
     <w:tbl>
       <w:tblPr>
         <w:tblStyle w:val="Grigliatabella"/>
-        <w:tblW w:w="0" w:type="auto"/>
+        <w:tblW w:w="9918" w:type="dxa"/>
         <w:tblLook w:val="04A0" w:firstRow="1" w:lastRow="0" w:firstColumn="1" w:lastColumn="0" w:noHBand="0" w:noVBand="1"/>
       </w:tblPr>
       <w:tblGrid>
         <w:gridCol w:w="1604"/>
-        <w:gridCol w:w="1604"/>
-        <w:gridCol w:w="1605"/>
-        <w:gridCol w:w="1605"/>
-        <w:gridCol w:w="1605"/>
+        <w:gridCol w:w="1748"/>
+        <w:gridCol w:w="2597"/>
+        <w:gridCol w:w="1701"/>
+        <w:gridCol w:w="2268"/>
       </w:tblGrid>
       <w:tr>
         <w:tc>
@@ -2549,6 +2575,7 @@
           </w:tcPr>
           <w:p>
             <w:pPr>
+              <w:jc w:val="center"/>
               <w:rPr>
                 <w:b/>
                 <w:bCs/>
@@ -2560,11 +2587,12 @@
         </w:tc>
         <w:tc>
           <w:tcPr>
-            <w:tcW w:w="1604" w:type="dxa"/>
+            <w:tcW w:w="1748" w:type="dxa"/>
             <w:shd w:val="clear" w:color="auto" w:fill="DEEAF6" w:themeFill="accent5" w:themeFillTint="33"/>
           </w:tcPr>
           <w:p>
             <w:pPr>
+              <w:jc w:val="center"/>
               <w:rPr>
                 <w:b/>
                 <w:bCs/>
@@ -2585,11 +2613,12 @@
         </w:tc>
         <w:tc>
           <w:tcPr>
-            <w:tcW w:w="1605" w:type="dxa"/>
+            <w:tcW w:w="2597" w:type="dxa"/>
             <w:shd w:val="clear" w:color="auto" w:fill="DEEAF6" w:themeFill="accent5" w:themeFillTint="33"/>
           </w:tcPr>
           <w:p>
             <w:pPr>
+              <w:jc w:val="center"/>
               <w:rPr>
                 <w:b/>
                 <w:bCs/>
@@ -2610,11 +2639,12 @@
         </w:tc>
         <w:tc>
           <w:tcPr>
-            <w:tcW w:w="1605" w:type="dxa"/>
+            <w:tcW w:w="1701" w:type="dxa"/>
             <w:shd w:val="clear" w:color="auto" w:fill="DEEAF6" w:themeFill="accent5" w:themeFillTint="33"/>
           </w:tcPr>
           <w:p>
             <w:pPr>
+              <w:jc w:val="center"/>
               <w:rPr>
                 <w:b/>
                 <w:bCs/>
@@ -2635,11 +2665,12 @@
         </w:tc>
         <w:tc>
           <w:tcPr>
-            <w:tcW w:w="1605" w:type="dxa"/>
+            <w:tcW w:w="2268" w:type="dxa"/>
             <w:shd w:val="clear" w:color="auto" w:fill="DEEAF6" w:themeFill="accent5" w:themeFillTint="33"/>
           </w:tcPr>
           <w:p>
             <w:pPr>
+              <w:jc w:val="center"/>
               <w:rPr>
                 <w:b/>
                 <w:bCs/>
@@ -2659,6 +2690,7 @@
           </w:p>
           <w:p>
             <w:pPr>
+              <w:jc w:val="center"/>
               <w:rPr>
                 <w:b/>
                 <w:bCs/>
@@ -2686,6 +2718,7 @@
           </w:tcPr>
           <w:p>
             <w:pPr>
+              <w:jc w:val="center"/>
               <w:rPr>
                 <w:b/>
                 <w:bCs/>
@@ -2700,42 +2733,114 @@
                 <w:sz w:val="28"/>
                 <w:szCs w:val="28"/>
               </w:rPr>
-              <w:t>Profilo</w:t>
+              <w:t>Account</w:t>
             </w:r>
           </w:p>
         </w:tc>
         <w:tc>
           <w:tcPr>
-            <w:tcW w:w="1604" w:type="dxa"/>
+            <w:tcW w:w="1748" w:type="dxa"/>
           </w:tcPr>
           <w:p>
             <w:pPr>
-              <w:rPr>
-                <w:sz w:val="28"/>
-                <w:szCs w:val="28"/>
-              </w:rPr>
-            </w:pPr>
+              <w:jc w:val="center"/>
+              <w:rPr>
+                <w:sz w:val="28"/>
+                <w:szCs w:val="28"/>
+              </w:rPr>
+            </w:pPr>
+            <w:r>
+              <w:rPr>
+                <w:sz w:val="28"/>
+                <w:szCs w:val="28"/>
+              </w:rPr>
+              <w:t>Registrazione</w:t>
+            </w:r>
           </w:p>
         </w:tc>
         <w:tc>
           <w:tcPr>
-            <w:tcW w:w="1605" w:type="dxa"/>
+            <w:tcW w:w="2597" w:type="dxa"/>
           </w:tcPr>
           <w:p>
             <w:pPr>
-              <w:rPr>
-                <w:sz w:val="28"/>
-                <w:szCs w:val="28"/>
-              </w:rPr>
-            </w:pPr>
+              <w:jc w:val="center"/>
+              <w:rPr>
+                <w:sz w:val="28"/>
+                <w:szCs w:val="28"/>
+              </w:rPr>
+            </w:pPr>
+            <w:r>
+              <w:rPr>
+                <w:sz w:val="28"/>
+                <w:szCs w:val="28"/>
+              </w:rPr>
+              <w:t>Accedere</w:t>
+            </w:r>
+          </w:p>
+          <w:p>
+            <w:pPr>
+              <w:jc w:val="center"/>
+              <w:rPr>
+                <w:sz w:val="28"/>
+                <w:szCs w:val="28"/>
+              </w:rPr>
+            </w:pPr>
+            <w:r>
+              <w:rPr>
+                <w:sz w:val="28"/>
+                <w:szCs w:val="28"/>
+              </w:rPr>
+              <w:t>Visualizzare profilo</w:t>
+            </w:r>
+          </w:p>
+          <w:p>
+            <w:pPr>
+              <w:jc w:val="center"/>
+              <w:rPr>
+                <w:sz w:val="28"/>
+                <w:szCs w:val="28"/>
+              </w:rPr>
+            </w:pPr>
+            <w:r>
+              <w:rPr>
+                <w:sz w:val="28"/>
+                <w:szCs w:val="28"/>
+              </w:rPr>
+              <w:t>Modificare</w:t>
+            </w:r>
+            <w:r>
+              <w:rPr>
+                <w:sz w:val="28"/>
+                <w:szCs w:val="28"/>
+              </w:rPr>
+              <w:t xml:space="preserve"> profilo</w:t>
+            </w:r>
           </w:p>
         </w:tc>
         <w:tc>
           <w:tcPr>
-            <w:tcW w:w="1605" w:type="dxa"/>
+            <w:tcW w:w="1701" w:type="dxa"/>
           </w:tcPr>
           <w:p>
             <w:pPr>
+              <w:jc w:val="center"/>
+              <w:rPr>
+                <w:sz w:val="28"/>
+                <w:szCs w:val="28"/>
+              </w:rPr>
+            </w:pPr>
+            <w:r>
+              <w:rPr>
+                <w:sz w:val="28"/>
+                <w:szCs w:val="28"/>
+              </w:rPr>
+              <w:t>Accedere</w:t>
+            </w:r>
+          </w:p>
+          <w:p>
+            <w:pPr>
+              <w:jc w:val="center"/>
               <w:rPr>
                 <w:sz w:val="28"/>
                 <w:szCs w:val="28"/>
@@ -2745,10 +2850,27 @@
         </w:tc>
         <w:tc>
           <w:tcPr>
-            <w:tcW w:w="1605" w:type="dxa"/>
+            <w:tcW w:w="2268" w:type="dxa"/>
           </w:tcPr>
           <w:p>
             <w:pPr>
+              <w:jc w:val="center"/>
+              <w:rPr>
+                <w:sz w:val="28"/>
+                <w:szCs w:val="28"/>
+              </w:rPr>
+            </w:pPr>
+            <w:r>
+              <w:rPr>
+                <w:sz w:val="28"/>
+                <w:szCs w:val="28"/>
+              </w:rPr>
+              <w:t>Accedere</w:t>
+            </w:r>
+          </w:p>
+          <w:p>
+            <w:pPr>
+              <w:jc w:val="center"/>
               <w:rPr>
                 <w:sz w:val="28"/>
                 <w:szCs w:val="28"/>
@@ -2765,6 +2887,7 @@
           </w:tcPr>
           <w:p>
             <w:pPr>
+              <w:jc w:val="center"/>
               <w:rPr>
                 <w:b/>
                 <w:bCs/>
@@ -2785,54 +2908,150 @@
         </w:tc>
         <w:tc>
           <w:tcPr>
-            <w:tcW w:w="1604" w:type="dxa"/>
+            <w:tcW w:w="1748" w:type="dxa"/>
           </w:tcPr>
           <w:p>
             <w:pPr>
-              <w:rPr>
-                <w:sz w:val="28"/>
-                <w:szCs w:val="28"/>
-              </w:rPr>
-            </w:pPr>
+              <w:jc w:val="center"/>
+              <w:rPr>
+                <w:sz w:val="28"/>
+                <w:szCs w:val="28"/>
+              </w:rPr>
+            </w:pPr>
+            <w:r>
+              <w:rPr>
+                <w:sz w:val="28"/>
+                <w:szCs w:val="28"/>
+              </w:rPr>
+              <w:t>/</w:t>
+            </w:r>
           </w:p>
         </w:tc>
         <w:tc>
           <w:tcPr>
-            <w:tcW w:w="1605" w:type="dxa"/>
+            <w:tcW w:w="2597" w:type="dxa"/>
           </w:tcPr>
           <w:p>
             <w:pPr>
-              <w:rPr>
-                <w:sz w:val="28"/>
-                <w:szCs w:val="28"/>
-              </w:rPr>
-            </w:pPr>
+              <w:jc w:val="center"/>
+              <w:rPr>
+                <w:sz w:val="28"/>
+                <w:szCs w:val="28"/>
+              </w:rPr>
+            </w:pPr>
+            <w:r>
+              <w:rPr>
+                <w:sz w:val="28"/>
+                <w:szCs w:val="28"/>
+              </w:rPr>
+              <w:t>Visualizzare</w:t>
+            </w:r>
+          </w:p>
+          <w:p>
+            <w:pPr>
+              <w:jc w:val="center"/>
+              <w:rPr>
+                <w:sz w:val="28"/>
+                <w:szCs w:val="28"/>
+              </w:rPr>
+            </w:pPr>
+            <w:r>
+              <w:rPr>
+                <w:sz w:val="28"/>
+                <w:szCs w:val="28"/>
+              </w:rPr>
+              <w:t>Aggiungere</w:t>
+            </w:r>
+          </w:p>
+          <w:p>
+            <w:pPr>
+              <w:jc w:val="center"/>
+              <w:rPr>
+                <w:sz w:val="28"/>
+                <w:szCs w:val="28"/>
+              </w:rPr>
+            </w:pPr>
+            <w:r>
+              <w:rPr>
+                <w:sz w:val="28"/>
+                <w:szCs w:val="28"/>
+              </w:rPr>
+              <w:t>Rimuovere</w:t>
+            </w:r>
+          </w:p>
+          <w:p>
+            <w:pPr>
+              <w:jc w:val="center"/>
+              <w:rPr>
+                <w:sz w:val="28"/>
+                <w:szCs w:val="28"/>
+              </w:rPr>
+            </w:pPr>
+            <w:r>
+              <w:rPr>
+                <w:sz w:val="28"/>
+                <w:szCs w:val="28"/>
+              </w:rPr>
+              <w:t>Aumentare quantità</w:t>
+            </w:r>
+          </w:p>
+          <w:p>
+            <w:pPr>
+              <w:jc w:val="center"/>
+              <w:rPr>
+                <w:sz w:val="28"/>
+                <w:szCs w:val="28"/>
+              </w:rPr>
+            </w:pPr>
+            <w:r>
+              <w:rPr>
+                <w:sz w:val="28"/>
+                <w:szCs w:val="28"/>
+              </w:rPr>
+              <w:t>Diminuire quantità</w:t>
+            </w:r>
           </w:p>
         </w:tc>
         <w:tc>
           <w:tcPr>
-            <w:tcW w:w="1605" w:type="dxa"/>
+            <w:tcW w:w="1701" w:type="dxa"/>
           </w:tcPr>
           <w:p>
             <w:pPr>
-              <w:rPr>
-                <w:sz w:val="28"/>
-                <w:szCs w:val="28"/>
-              </w:rPr>
-            </w:pPr>
+              <w:jc w:val="center"/>
+              <w:rPr>
+                <w:sz w:val="28"/>
+                <w:szCs w:val="28"/>
+              </w:rPr>
+            </w:pPr>
+            <w:r>
+              <w:rPr>
+                <w:sz w:val="28"/>
+                <w:szCs w:val="28"/>
+              </w:rPr>
+              <w:t>/</w:t>
+            </w:r>
           </w:p>
         </w:tc>
         <w:tc>
           <w:tcPr>
-            <w:tcW w:w="1605" w:type="dxa"/>
+            <w:tcW w:w="2268" w:type="dxa"/>
           </w:tcPr>
           <w:p>
             <w:pPr>
-              <w:rPr>
-                <w:sz w:val="28"/>
-                <w:szCs w:val="28"/>
-              </w:rPr>
-            </w:pPr>
+              <w:jc w:val="center"/>
+              <w:rPr>
+                <w:sz w:val="28"/>
+                <w:szCs w:val="28"/>
+              </w:rPr>
+            </w:pPr>
+            <w:r>
+              <w:rPr>
+                <w:sz w:val="28"/>
+                <w:szCs w:val="28"/>
+              </w:rPr>
+              <w:t>/</w:t>
+            </w:r>
           </w:p>
         </w:tc>
       </w:tr>
@@ -2844,6 +3063,7 @@
           </w:tcPr>
           <w:p>
             <w:pPr>
+              <w:jc w:val="center"/>
               <w:rPr>
                 <w:b/>
                 <w:bCs/>
@@ -2864,58 +3084,173 @@
         </w:tc>
         <w:tc>
           <w:tcPr>
-            <w:tcW w:w="1604" w:type="dxa"/>
+            <w:tcW w:w="1748" w:type="dxa"/>
           </w:tcPr>
           <w:p>
             <w:pPr>
-              <w:rPr>
-                <w:sz w:val="28"/>
-                <w:szCs w:val="28"/>
-              </w:rPr>
-            </w:pPr>
+              <w:jc w:val="center"/>
+              <w:rPr>
+                <w:sz w:val="28"/>
+                <w:szCs w:val="28"/>
+              </w:rPr>
+            </w:pPr>
+            <w:r>
+              <w:rPr>
+                <w:sz w:val="28"/>
+                <w:szCs w:val="28"/>
+              </w:rPr>
+              <w:t>Visualizzare</w:t>
+            </w:r>
+          </w:p>
+          <w:p>
+            <w:pPr>
+              <w:jc w:val="center"/>
+              <w:rPr>
+                <w:sz w:val="28"/>
+                <w:szCs w:val="28"/>
+              </w:rPr>
+            </w:pPr>
+            <w:r>
+              <w:rPr>
+                <w:sz w:val="28"/>
+                <w:szCs w:val="28"/>
+              </w:rPr>
+              <w:t>Ricercare</w:t>
+            </w:r>
           </w:p>
         </w:tc>
         <w:tc>
           <w:tcPr>
-            <w:tcW w:w="1605" w:type="dxa"/>
+            <w:tcW w:w="2597" w:type="dxa"/>
           </w:tcPr>
           <w:p>
             <w:pPr>
-              <w:rPr>
-                <w:sz w:val="28"/>
-                <w:szCs w:val="28"/>
-              </w:rPr>
-            </w:pPr>
+              <w:jc w:val="center"/>
+              <w:rPr>
+                <w:sz w:val="28"/>
+                <w:szCs w:val="28"/>
+              </w:rPr>
+            </w:pPr>
+            <w:r>
+              <w:rPr>
+                <w:sz w:val="28"/>
+                <w:szCs w:val="28"/>
+              </w:rPr>
+              <w:t>Visualizzare</w:t>
+            </w:r>
+          </w:p>
+          <w:p>
+            <w:pPr>
+              <w:jc w:val="center"/>
+              <w:rPr>
+                <w:sz w:val="28"/>
+                <w:szCs w:val="28"/>
+              </w:rPr>
+            </w:pPr>
+            <w:r>
+              <w:rPr>
+                <w:sz w:val="28"/>
+                <w:szCs w:val="28"/>
+              </w:rPr>
+              <w:t>Recensire</w:t>
+            </w:r>
+          </w:p>
+          <w:p>
+            <w:pPr>
+              <w:jc w:val="center"/>
+              <w:rPr>
+                <w:sz w:val="28"/>
+                <w:szCs w:val="28"/>
+              </w:rPr>
+            </w:pPr>
+            <w:r>
+              <w:rPr>
+                <w:sz w:val="28"/>
+                <w:szCs w:val="28"/>
+              </w:rPr>
+              <w:t>Ricercare</w:t>
+            </w:r>
           </w:p>
         </w:tc>
         <w:tc>
           <w:tcPr>
-            <w:tcW w:w="1605" w:type="dxa"/>
+            <w:tcW w:w="1701" w:type="dxa"/>
           </w:tcPr>
           <w:p>
             <w:pPr>
-              <w:rPr>
-                <w:sz w:val="28"/>
-                <w:szCs w:val="28"/>
-              </w:rPr>
-            </w:pPr>
+              <w:jc w:val="center"/>
+              <w:rPr>
+                <w:sz w:val="28"/>
+                <w:szCs w:val="28"/>
+              </w:rPr>
+            </w:pPr>
+            <w:r>
+              <w:rPr>
+                <w:sz w:val="28"/>
+                <w:szCs w:val="28"/>
+              </w:rPr>
+              <w:t>Aggiungere</w:t>
+            </w:r>
+          </w:p>
+          <w:p>
+            <w:pPr>
+              <w:jc w:val="center"/>
+              <w:rPr>
+                <w:sz w:val="28"/>
+                <w:szCs w:val="28"/>
+              </w:rPr>
+            </w:pPr>
+            <w:r>
+              <w:rPr>
+                <w:sz w:val="28"/>
+                <w:szCs w:val="28"/>
+              </w:rPr>
+              <w:t>Rimuovere</w:t>
+            </w:r>
+          </w:p>
+          <w:p>
+            <w:pPr>
+              <w:jc w:val="center"/>
+              <w:rPr>
+                <w:sz w:val="28"/>
+                <w:szCs w:val="28"/>
+              </w:rPr>
+            </w:pPr>
+            <w:r>
+              <w:rPr>
+                <w:sz w:val="28"/>
+                <w:szCs w:val="28"/>
+              </w:rPr>
+              <w:t>Modificare</w:t>
+            </w:r>
           </w:p>
         </w:tc>
         <w:tc>
           <w:tcPr>
-            <w:tcW w:w="1605" w:type="dxa"/>
+            <w:tcW w:w="2268" w:type="dxa"/>
           </w:tcPr>
           <w:p>
             <w:pPr>
-              <w:rPr>
-                <w:sz w:val="28"/>
-                <w:szCs w:val="28"/>
-              </w:rPr>
-            </w:pPr>
+              <w:jc w:val="center"/>
+              <w:rPr>
+                <w:sz w:val="28"/>
+                <w:szCs w:val="28"/>
+              </w:rPr>
+            </w:pPr>
+            <w:r>
+              <w:rPr>
+                <w:sz w:val="28"/>
+                <w:szCs w:val="28"/>
+              </w:rPr>
+              <w:t>/</w:t>
+            </w:r>
           </w:p>
         </w:tc>
       </w:tr>
       <w:tr>
+        <w:trPr>
+          <w:trHeight w:val="1078"/>
+        </w:trPr>
         <w:tc>
           <w:tcPr>
             <w:tcW w:w="1604" w:type="dxa"/>
@@ -2923,6 +3258,7 @@
           </w:tcPr>
           <w:p>
             <w:pPr>
+              <w:jc w:val="center"/>
               <w:rPr>
                 <w:b/>
                 <w:bCs/>
@@ -2943,264 +3279,118 @@
         </w:tc>
         <w:tc>
           <w:tcPr>
-            <w:tcW w:w="1604" w:type="dxa"/>
+            <w:tcW w:w="1748" w:type="dxa"/>
           </w:tcPr>
           <w:p>
             <w:pPr>
-              <w:rPr>
-                <w:sz w:val="28"/>
-                <w:szCs w:val="28"/>
-              </w:rPr>
-            </w:pPr>
+              <w:jc w:val="center"/>
+              <w:rPr>
+                <w:sz w:val="28"/>
+                <w:szCs w:val="28"/>
+              </w:rPr>
+            </w:pPr>
+            <w:r>
+              <w:rPr>
+                <w:sz w:val="28"/>
+                <w:szCs w:val="28"/>
+              </w:rPr>
+              <w:t>/</w:t>
+            </w:r>
           </w:p>
         </w:tc>
         <w:tc>
           <w:tcPr>
-            <w:tcW w:w="1605" w:type="dxa"/>
+            <w:tcW w:w="2597" w:type="dxa"/>
           </w:tcPr>
           <w:p>
             <w:pPr>
-              <w:rPr>
-                <w:sz w:val="28"/>
-                <w:szCs w:val="28"/>
-              </w:rPr>
-            </w:pPr>
+              <w:jc w:val="center"/>
+              <w:rPr>
+                <w:sz w:val="28"/>
+                <w:szCs w:val="28"/>
+              </w:rPr>
+            </w:pPr>
+            <w:r>
+              <w:rPr>
+                <w:sz w:val="28"/>
+                <w:szCs w:val="28"/>
+              </w:rPr>
+              <w:t>Completare ordine</w:t>
+            </w:r>
+          </w:p>
+          <w:p>
+            <w:pPr>
+              <w:jc w:val="center"/>
+              <w:rPr>
+                <w:sz w:val="28"/>
+                <w:szCs w:val="28"/>
+              </w:rPr>
+            </w:pPr>
+            <w:r>
+              <w:rPr>
+                <w:sz w:val="28"/>
+                <w:szCs w:val="28"/>
+              </w:rPr>
+              <w:t>Visualizzare ordine</w:t>
+            </w:r>
+          </w:p>
+          <w:p>
+            <w:pPr>
+              <w:jc w:val="center"/>
+              <w:rPr>
+                <w:sz w:val="28"/>
+                <w:szCs w:val="28"/>
+              </w:rPr>
+            </w:pPr>
+            <w:r>
+              <w:rPr>
+                <w:sz w:val="28"/>
+                <w:szCs w:val="28"/>
+              </w:rPr>
+              <w:t>Aggiungi carta</w:t>
+            </w:r>
           </w:p>
         </w:tc>
         <w:tc>
           <w:tcPr>
-            <w:tcW w:w="1605" w:type="dxa"/>
+            <w:tcW w:w="1701" w:type="dxa"/>
           </w:tcPr>
           <w:p>
             <w:pPr>
-              <w:rPr>
-                <w:sz w:val="28"/>
-                <w:szCs w:val="28"/>
-              </w:rPr>
-            </w:pPr>
+              <w:jc w:val="center"/>
+              <w:rPr>
+                <w:sz w:val="28"/>
+                <w:szCs w:val="28"/>
+              </w:rPr>
+            </w:pPr>
+            <w:r>
+              <w:rPr>
+                <w:sz w:val="28"/>
+                <w:szCs w:val="28"/>
+              </w:rPr>
+              <w:t>/</w:t>
+            </w:r>
           </w:p>
         </w:tc>
         <w:tc>
           <w:tcPr>
-            <w:tcW w:w="1605" w:type="dxa"/>
+            <w:tcW w:w="2268" w:type="dxa"/>
           </w:tcPr>
           <w:p>
             <w:pPr>
-              <w:rPr>
-                <w:sz w:val="28"/>
-                <w:szCs w:val="28"/>
-              </w:rPr>
-            </w:pPr>
-          </w:p>
-        </w:tc>
-      </w:tr>
-      <w:tr>
-        <w:tc>
-          <w:tcPr>
-            <w:tcW w:w="1604" w:type="dxa"/>
-            <w:shd w:val="clear" w:color="auto" w:fill="DEEAF6" w:themeFill="accent5" w:themeFillTint="33"/>
-          </w:tcPr>
-          <w:p>
-            <w:pPr>
-              <w:rPr>
-                <w:b/>
-                <w:bCs/>
-                <w:sz w:val="28"/>
-                <w:szCs w:val="28"/>
-              </w:rPr>
-            </w:pPr>
-          </w:p>
-        </w:tc>
-        <w:tc>
-          <w:tcPr>
-            <w:tcW w:w="1604" w:type="dxa"/>
-          </w:tcPr>
-          <w:p>
-            <w:pPr>
-              <w:rPr>
-                <w:sz w:val="28"/>
-                <w:szCs w:val="28"/>
-              </w:rPr>
-            </w:pPr>
-          </w:p>
-        </w:tc>
-        <w:tc>
-          <w:tcPr>
-            <w:tcW w:w="1605" w:type="dxa"/>
-          </w:tcPr>
-          <w:p>
-            <w:pPr>
-              <w:rPr>
-                <w:sz w:val="28"/>
-                <w:szCs w:val="28"/>
-              </w:rPr>
-            </w:pPr>
-          </w:p>
-        </w:tc>
-        <w:tc>
-          <w:tcPr>
-            <w:tcW w:w="1605" w:type="dxa"/>
-          </w:tcPr>
-          <w:p>
-            <w:pPr>
-              <w:rPr>
-                <w:sz w:val="28"/>
-                <w:szCs w:val="28"/>
-              </w:rPr>
-            </w:pPr>
-          </w:p>
-        </w:tc>
-        <w:tc>
-          <w:tcPr>
-            <w:tcW w:w="1605" w:type="dxa"/>
-          </w:tcPr>
-          <w:p>
-            <w:pPr>
-              <w:rPr>
-                <w:sz w:val="28"/>
-                <w:szCs w:val="28"/>
-              </w:rPr>
-            </w:pPr>
-          </w:p>
-        </w:tc>
-      </w:tr>
-      <w:tr>
-        <w:tc>
-          <w:tcPr>
-            <w:tcW w:w="1604" w:type="dxa"/>
-            <w:shd w:val="clear" w:color="auto" w:fill="DEEAF6" w:themeFill="accent5" w:themeFillTint="33"/>
-          </w:tcPr>
-          <w:p>
-            <w:pPr>
-              <w:rPr>
-                <w:b/>
-                <w:bCs/>
-                <w:sz w:val="28"/>
-                <w:szCs w:val="28"/>
-              </w:rPr>
-            </w:pPr>
-          </w:p>
-        </w:tc>
-        <w:tc>
-          <w:tcPr>
-            <w:tcW w:w="1604" w:type="dxa"/>
-          </w:tcPr>
-          <w:p>
-            <w:pPr>
-              <w:rPr>
-                <w:sz w:val="28"/>
-                <w:szCs w:val="28"/>
-              </w:rPr>
-            </w:pPr>
-          </w:p>
-        </w:tc>
-        <w:tc>
-          <w:tcPr>
-            <w:tcW w:w="1605" w:type="dxa"/>
-          </w:tcPr>
-          <w:p>
-            <w:pPr>
-              <w:rPr>
-                <w:sz w:val="28"/>
-                <w:szCs w:val="28"/>
-              </w:rPr>
-            </w:pPr>
-          </w:p>
-        </w:tc>
-        <w:tc>
-          <w:tcPr>
-            <w:tcW w:w="1605" w:type="dxa"/>
-          </w:tcPr>
-          <w:p>
-            <w:pPr>
-              <w:rPr>
-                <w:sz w:val="28"/>
-                <w:szCs w:val="28"/>
-              </w:rPr>
-            </w:pPr>
-          </w:p>
-        </w:tc>
-        <w:tc>
-          <w:tcPr>
-            <w:tcW w:w="1605" w:type="dxa"/>
-          </w:tcPr>
-          <w:p>
-            <w:pPr>
-              <w:rPr>
-                <w:sz w:val="28"/>
-                <w:szCs w:val="28"/>
-              </w:rPr>
-            </w:pPr>
-          </w:p>
-        </w:tc>
-      </w:tr>
-      <w:tr>
-        <w:tc>
-          <w:tcPr>
-            <w:tcW w:w="1604" w:type="dxa"/>
-            <w:shd w:val="clear" w:color="auto" w:fill="DEEAF6" w:themeFill="accent5" w:themeFillTint="33"/>
-          </w:tcPr>
-          <w:p>
-            <w:pPr>
-              <w:rPr>
-                <w:b/>
-                <w:bCs/>
-                <w:sz w:val="28"/>
-                <w:szCs w:val="28"/>
-              </w:rPr>
-            </w:pPr>
-          </w:p>
-        </w:tc>
-        <w:tc>
-          <w:tcPr>
-            <w:tcW w:w="1604" w:type="dxa"/>
-          </w:tcPr>
-          <w:p>
-            <w:pPr>
-              <w:rPr>
-                <w:sz w:val="28"/>
-                <w:szCs w:val="28"/>
-              </w:rPr>
-            </w:pPr>
-          </w:p>
-        </w:tc>
-        <w:tc>
-          <w:tcPr>
-            <w:tcW w:w="1605" w:type="dxa"/>
-          </w:tcPr>
-          <w:p>
-            <w:pPr>
-              <w:rPr>
-                <w:sz w:val="28"/>
-                <w:szCs w:val="28"/>
-              </w:rPr>
-            </w:pPr>
-          </w:p>
-        </w:tc>
-        <w:tc>
-          <w:tcPr>
-            <w:tcW w:w="1605" w:type="dxa"/>
-          </w:tcPr>
-          <w:p>
-            <w:pPr>
-              <w:rPr>
-                <w:sz w:val="28"/>
-                <w:szCs w:val="28"/>
-              </w:rPr>
-            </w:pPr>
-          </w:p>
-        </w:tc>
-        <w:tc>
-          <w:tcPr>
-            <w:tcW w:w="1605" w:type="dxa"/>
-          </w:tcPr>
-          <w:p>
-            <w:pPr>
-              <w:rPr>
-                <w:sz w:val="28"/>
-                <w:szCs w:val="28"/>
-              </w:rPr>
-            </w:pPr>
+              <w:jc w:val="center"/>
+              <w:rPr>
+                <w:sz w:val="28"/>
+                <w:szCs w:val="28"/>
+              </w:rPr>
+            </w:pPr>
+            <w:r>
+              <w:rPr>
+                <w:sz w:val="28"/>
+                <w:szCs w:val="28"/>
+              </w:rPr>
+              <w:t>Visualizza ordini</w:t>
+            </w:r>
           </w:p>
         </w:tc>
       </w:tr>
@@ -3237,6 +3427,77 @@
     <w:p>
       <w:pPr>
         <w:rPr>
+          <w:sz w:val="28"/>
+          <w:szCs w:val="28"/>
+        </w:rPr>
+      </w:pPr>
+      <w:r>
+        <w:rPr>
+          <w:sz w:val="28"/>
+          <w:szCs w:val="28"/>
+        </w:rPr>
+        <w:t>GAP</w:t>
+      </w:r>
+      <w:r>
+        <w:rPr>
+          <w:sz w:val="28"/>
+          <w:szCs w:val="28"/>
+        </w:rPr>
+        <w:t xml:space="preserve"> è un’applicazione web basata su un’architettura </w:t>
+      </w:r>
+      <w:r>
+        <w:rPr>
+          <w:sz w:val="28"/>
+          <w:szCs w:val="28"/>
+        </w:rPr>
+        <w:t>Client-Server</w:t>
+      </w:r>
+      <w:r>
+        <w:rPr>
+          <w:sz w:val="28"/>
+          <w:szCs w:val="28"/>
+        </w:rPr>
+        <w:t>. Al lato client l’utente interagirà con le classi del sottosistema dell’interfaccia web dedicata. Al lato server, il WebServer, il controllo di flusso è di tipo event-</w:t>
+      </w:r>
+      <w:r>
+        <w:rPr>
+          <w:sz w:val="28"/>
+          <w:szCs w:val="28"/>
+        </w:rPr>
+        <w:t>driver</w:t>
+      </w:r>
+      <w:r>
+        <w:rPr>
+          <w:sz w:val="28"/>
+          <w:szCs w:val="28"/>
+        </w:rPr>
+        <w:t xml:space="preserve">, in quanto prevede che il flusso del programma è largamente determinato dal verificarsi di eventi esterni, cioè tramite i link ed i pulsanti presenti sulle pagine con cui gli utenti interagiranno. Un event handler provvederà poi a gestire la richiesta e a inoltrarla al dispatcher che effettuerà la chiamata verso il relativo </w:t>
+      </w:r>
+      <w:r>
+        <w:rPr>
+          <w:sz w:val="28"/>
+          <w:szCs w:val="28"/>
+        </w:rPr>
+        <w:t>servizio,</w:t>
+      </w:r>
+      <w:r>
+        <w:rPr>
+          <w:sz w:val="28"/>
+          <w:szCs w:val="28"/>
+        </w:rPr>
+        <w:t xml:space="preserve"> il quale la prenderà in carico per elaborarla</w:t>
+      </w:r>
+      <w:r>
+        <w:rPr>
+          <w:sz w:val="28"/>
+          <w:szCs w:val="28"/>
+        </w:rPr>
+        <w:t>.</w:t>
+      </w:r>
+    </w:p>
+    <w:p>
+      <w:pPr>
+        <w:rPr>
           <w:b/>
           <w:bCs/>
           <w:sz w:val="44"/>
@@ -3245,28 +3506,12 @@
       </w:pPr>
       <w:r>
         <w:rPr>
-          <w:sz w:val="28"/>
-          <w:szCs w:val="28"/>
-        </w:rPr>
-        <w:t>stato creato</w:t>
-      </w:r>
-    </w:p>
-    <w:p>
-      <w:pPr>
-        <w:rPr>
           <w:b/>
           <w:bCs/>
           <w:sz w:val="44"/>
           <w:szCs w:val="44"/>
         </w:rPr>
-      </w:pPr>
-      <w:r>
-        <w:rPr>
-          <w:b/>
-          <w:bCs/>
-          <w:sz w:val="44"/>
-          <w:szCs w:val="44"/>
-        </w:rPr>
+        <w:lastRenderedPageBreak/>
         <w:t>8. Servizi dei sottosistemi</w:t>
       </w:r>
     </w:p>

</xml_diff>